<commit_message>
add bài tap 2
</commit_message>
<xml_diff>
--- a/Road_map.docx
+++ b/Road_map.docx
@@ -10,7 +10,7 @@
     <w:p>
       <w:r>
         <w:pict w14:anchorId="72A25B9B">
-          <v:rect id="_x0000_i1073" style="width:0;height:3pt" o:hralign="center" o:hrstd="t" o:hr="t" fillcolor="#a0a0a0" stroked="f"/>
+          <v:rect id="_x0000_i1025" style="width:0;height:3pt" o:hralign="center" o:hrstd="t" o:hr="t" fillcolor="#a0a0a0" stroked="f"/>
         </w:pict>
       </w:r>
     </w:p>
@@ -82,7 +82,7 @@
     <w:p>
       <w:r>
         <w:pict w14:anchorId="59A145D7">
-          <v:rect id="_x0000_i1074" style="width:0;height:3pt" o:hralign="center" o:hrstd="t" o:hr="t" fillcolor="#a0a0a0" stroked="f"/>
+          <v:rect id="_x0000_i1026" style="width:0;height:3pt" o:hralign="center" o:hrstd="t" o:hr="t" fillcolor="#a0a0a0" stroked="f"/>
         </w:pict>
       </w:r>
     </w:p>
@@ -178,7 +178,7 @@
     <w:p>
       <w:r>
         <w:pict w14:anchorId="1B011EC0">
-          <v:rect id="_x0000_i1075" style="width:0;height:3pt" o:hralign="center" o:hrstd="t" o:hr="t" fillcolor="#a0a0a0" stroked="f"/>
+          <v:rect id="_x0000_i1027" style="width:0;height:3pt" o:hralign="center" o:hrstd="t" o:hr="t" fillcolor="#a0a0a0" stroked="f"/>
         </w:pict>
       </w:r>
     </w:p>
@@ -304,7 +304,7 @@
     <w:p>
       <w:r>
         <w:pict w14:anchorId="150576D5">
-          <v:rect id="_x0000_i1076" style="width:0;height:3pt" o:hralign="center" o:hrstd="t" o:hr="t" fillcolor="#a0a0a0" stroked="f"/>
+          <v:rect id="_x0000_i1028" style="width:0;height:3pt" o:hralign="center" o:hrstd="t" o:hr="t" fillcolor="#a0a0a0" stroked="f"/>
         </w:pict>
       </w:r>
     </w:p>
@@ -716,7 +716,7 @@
     <w:p>
       <w:r>
         <w:pict w14:anchorId="0DAC7D02">
-          <v:rect id="_x0000_i1077" style="width:0;height:3pt" o:hralign="center" o:hrstd="t" o:hr="t" fillcolor="#a0a0a0" stroked="f"/>
+          <v:rect id="_x0000_i1029" style="width:0;height:3pt" o:hralign="center" o:hrstd="t" o:hr="t" fillcolor="#a0a0a0" stroked="f"/>
         </w:pict>
       </w:r>
     </w:p>
@@ -808,7 +808,7 @@
     <w:p>
       <w:r>
         <w:pict w14:anchorId="2D446EF9">
-          <v:rect id="_x0000_i1078" style="width:0;height:3pt" o:hralign="center" o:hrstd="t" o:hr="t" fillcolor="#a0a0a0" stroked="f"/>
+          <v:rect id="_x0000_i1030" style="width:0;height:3pt" o:hralign="center" o:hrstd="t" o:hr="t" fillcolor="#a0a0a0" stroked="f"/>
         </w:pict>
       </w:r>
     </w:p>
@@ -927,7 +927,7 @@
     <w:p>
       <w:r>
         <w:pict w14:anchorId="3562179B">
-          <v:rect id="_x0000_i1079" style="width:0;height:3pt" o:hralign="center" o:hrstd="t" o:hr="t" fillcolor="#a0a0a0" stroked="f"/>
+          <v:rect id="_x0000_i1031" style="width:0;height:3pt" o:hralign="center" o:hrstd="t" o:hr="t" fillcolor="#a0a0a0" stroked="f"/>
         </w:pict>
       </w:r>
     </w:p>
@@ -998,7 +998,7 @@
     <w:p>
       <w:r>
         <w:pict w14:anchorId="0F306449">
-          <v:rect id="_x0000_i1080" style="width:0;height:3pt" o:hralign="center" o:hrstd="t" o:hr="t" fillcolor="#a0a0a0" stroked="f"/>
+          <v:rect id="_x0000_i1032" style="width:0;height:3pt" o:hralign="center" o:hrstd="t" o:hr="t" fillcolor="#a0a0a0" stroked="f"/>
         </w:pict>
       </w:r>
     </w:p>
@@ -2182,6 +2182,323 @@
         <w:t>Nếu bạn cần hỗ trợ thêm về cách triển khai cụ thể trong từng mục, vui lòng cho tôi biết. Tôi sẵn lòng cung cấp thêm chi tiết hoặc ví dụ để giúp bạn hiểu rõ hơn về hệ thống.</w:t>
       </w:r>
     </w:p>
+    <w:p/>
+    <w:p/>
+    <w:p>
+      <w:r>
+        <w:br w:type="page"/>
+      </w:r>
+    </w:p>
+    <w:p>
+      <w:r>
+        <w:lastRenderedPageBreak/>
+        <w:t>MQTTBox là một ứng dụng hỗ trợ người dùng kiểm tra và mô phỏng giao tiếp MQTT (Message Queuing Telemetry Transport). Nó cho phép bạn tạo các MQTT client để </w:t>
+      </w:r>
+      <w:r>
+        <w:rPr>
+          <w:b/>
+          <w:bCs/>
+        </w:rPr>
+        <w:t>publish</w:t>
+      </w:r>
+      <w:r>
+        <w:t> (gửi) và </w:t>
+      </w:r>
+      <w:r>
+        <w:rPr>
+          <w:b/>
+          <w:bCs/>
+        </w:rPr>
+        <w:t>subscribe</w:t>
+      </w:r>
+      <w:r>
+        <w:t> (nhận) các tin nhắn trên các </w:t>
+      </w:r>
+      <w:r>
+        <w:rPr>
+          <w:b/>
+          <w:bCs/>
+        </w:rPr>
+        <w:t>topic</w:t>
+      </w:r>
+      <w:r>
+        <w:t> khác nhau. Điều này rất hữu ích khi bạn phát triển và kiểm thử các ứng dụng IoT, giúp dễ dàng tương tác và kiểm soát các thiết bị và dịch vụ sử dụng giao thức MQTT.</w:t>
+      </w:r>
+    </w:p>
+    <w:p>
+      <w:r>
+        <w:rPr>
+          <w:b/>
+          <w:bCs/>
+        </w:rPr>
+        <w:t>Các tính năng chính của MQTTBox:</w:t>
+      </w:r>
+    </w:p>
+    <w:p>
+      <w:pPr>
+        <w:numPr>
+          <w:ilvl w:val="0"/>
+          <w:numId w:val="9"/>
+        </w:numPr>
+      </w:pPr>
+      <w:r>
+        <w:rPr>
+          <w:b/>
+          <w:bCs/>
+        </w:rPr>
+        <w:t>Tạo nhiều MQTT client</w:t>
+      </w:r>
+      <w:r>
+        <w:t>: Bạn có thể tạo nhiều client để thử nghiệm đồng thời.</w:t>
+      </w:r>
+    </w:p>
+    <w:p>
+      <w:pPr>
+        <w:numPr>
+          <w:ilvl w:val="0"/>
+          <w:numId w:val="9"/>
+        </w:numPr>
+      </w:pPr>
+      <w:r>
+        <w:rPr>
+          <w:b/>
+          <w:bCs/>
+        </w:rPr>
+        <w:t>Giao diện thân thiện</w:t>
+      </w:r>
+      <w:r>
+        <w:t>: Giao diện đồ họa trực quan, dễ sử dụng.</w:t>
+      </w:r>
+    </w:p>
+    <w:p>
+      <w:pPr>
+        <w:numPr>
+          <w:ilvl w:val="0"/>
+          <w:numId w:val="9"/>
+        </w:numPr>
+      </w:pPr>
+      <w:r>
+        <w:rPr>
+          <w:b/>
+          <w:bCs/>
+        </w:rPr>
+        <w:t>Hỗ trợ đa nền tảng</w:t>
+      </w:r>
+      <w:r>
+        <w:t>: Có thể cài đặt trên Windows, macOS và Linux.</w:t>
+      </w:r>
+    </w:p>
+    <w:p>
+      <w:pPr>
+        <w:numPr>
+          <w:ilvl w:val="0"/>
+          <w:numId w:val="9"/>
+        </w:numPr>
+      </w:pPr>
+      <w:r>
+        <w:rPr>
+          <w:b/>
+          <w:bCs/>
+        </w:rPr>
+        <w:t>Cấu hình linh hoạt</w:t>
+      </w:r>
+      <w:r>
+        <w:t>: Cho phép thiết lập các tham số kết nối như broker address, port, username/password, TLS/SSL, v.v.</w:t>
+      </w:r>
+    </w:p>
+    <w:p>
+      <w:pPr>
+        <w:numPr>
+          <w:ilvl w:val="0"/>
+          <w:numId w:val="9"/>
+        </w:numPr>
+      </w:pPr>
+      <w:r>
+        <w:rPr>
+          <w:b/>
+          <w:bCs/>
+        </w:rPr>
+        <w:t>Xem và ghi log</w:t>
+      </w:r>
+      <w:r>
+        <w:t>: Theo dõi các tin nhắn gửi và nhận, giúp debug và phân tích dễ dàng.</w:t>
+      </w:r>
+    </w:p>
+    <w:p>
+      <w:r>
+        <w:rPr>
+          <w:b/>
+          <w:bCs/>
+        </w:rPr>
+        <w:t>Ứng dụng của MQTTBox:</w:t>
+      </w:r>
+    </w:p>
+    <w:p>
+      <w:pPr>
+        <w:numPr>
+          <w:ilvl w:val="0"/>
+          <w:numId w:val="10"/>
+        </w:numPr>
+      </w:pPr>
+      <w:r>
+        <w:rPr>
+          <w:b/>
+          <w:bCs/>
+        </w:rPr>
+        <w:t>Kiểm thử MQTT broker</w:t>
+      </w:r>
+      <w:r>
+        <w:t>: Đảm bảo rằng broker hoạt động đúng và ổn định.</w:t>
+      </w:r>
+    </w:p>
+    <w:p>
+      <w:pPr>
+        <w:numPr>
+          <w:ilvl w:val="0"/>
+          <w:numId w:val="10"/>
+        </w:numPr>
+      </w:pPr>
+      <w:r>
+        <w:rPr>
+          <w:b/>
+          <w:bCs/>
+        </w:rPr>
+        <w:t>Phát triển ứng dụng IoT</w:t>
+      </w:r>
+      <w:r>
+        <w:t>: Kiểm tra giao tiếp giữa các thiết bị IoT và server.</w:t>
+      </w:r>
+    </w:p>
+    <w:p>
+      <w:pPr>
+        <w:numPr>
+          <w:ilvl w:val="0"/>
+          <w:numId w:val="10"/>
+        </w:numPr>
+      </w:pPr>
+      <w:r>
+        <w:rPr>
+          <w:b/>
+          <w:bCs/>
+        </w:rPr>
+        <w:t>Học tập và nghiên cứu</w:t>
+      </w:r>
+      <w:r>
+        <w:t>: Tìm hiểu về giao thức MQTT và cách thức hoạt động của nó.</w:t>
+      </w:r>
+    </w:p>
+    <w:p>
+      <w:r>
+        <w:rPr>
+          <w:b/>
+          <w:bCs/>
+        </w:rPr>
+        <w:t>Cách sử dụng cơ bản:</w:t>
+      </w:r>
+    </w:p>
+    <w:p>
+      <w:pPr>
+        <w:numPr>
+          <w:ilvl w:val="0"/>
+          <w:numId w:val="11"/>
+        </w:numPr>
+      </w:pPr>
+      <w:r>
+        <w:rPr>
+          <w:b/>
+          <w:bCs/>
+        </w:rPr>
+        <w:t>Tải và cài đặt MQTTBox</w:t>
+      </w:r>
+      <w:r>
+        <w:t> từ trang chủ hoặc các nguồn phân phối phần mềm uy tín.</w:t>
+      </w:r>
+    </w:p>
+    <w:p>
+      <w:pPr>
+        <w:numPr>
+          <w:ilvl w:val="0"/>
+          <w:numId w:val="11"/>
+        </w:numPr>
+      </w:pPr>
+      <w:r>
+        <w:rPr>
+          <w:b/>
+          <w:bCs/>
+        </w:rPr>
+        <w:t>Khởi động ứng dụng</w:t>
+      </w:r>
+      <w:r>
+        <w:t> và tạo một MQTT client mới.</w:t>
+      </w:r>
+    </w:p>
+    <w:p>
+      <w:pPr>
+        <w:numPr>
+          <w:ilvl w:val="0"/>
+          <w:numId w:val="11"/>
+        </w:numPr>
+      </w:pPr>
+      <w:r>
+        <w:rPr>
+          <w:b/>
+          <w:bCs/>
+        </w:rPr>
+        <w:t>Thiết lập cấu hình kết nối</w:t>
+      </w:r>
+      <w:r>
+        <w:t> với MQTT broker bạn muốn sử dụng.</w:t>
+      </w:r>
+    </w:p>
+    <w:p>
+      <w:pPr>
+        <w:numPr>
+          <w:ilvl w:val="0"/>
+          <w:numId w:val="11"/>
+        </w:numPr>
+      </w:pPr>
+      <w:r>
+        <w:rPr>
+          <w:b/>
+          <w:bCs/>
+        </w:rPr>
+        <w:t>Đăng ký (subscribe) vào các topic</w:t>
+      </w:r>
+      <w:r>
+        <w:t> mà bạn quan tâm.</w:t>
+      </w:r>
+    </w:p>
+    <w:p>
+      <w:pPr>
+        <w:numPr>
+          <w:ilvl w:val="0"/>
+          <w:numId w:val="11"/>
+        </w:numPr>
+      </w:pPr>
+      <w:r>
+        <w:rPr>
+          <w:b/>
+          <w:bCs/>
+        </w:rPr>
+        <w:t>Gửi tin nhắn (publish)</w:t>
+      </w:r>
+      <w:r>
+        <w:t> tới các topic để kiểm tra phản hồi và hoạt động của hệ thống.</w:t>
+      </w:r>
+    </w:p>
+    <w:p>
+      <w:r>
+        <w:pict w14:anchorId="512392F0">
+          <v:rect id="_x0000_i1039" style="width:0;height:3pt" o:hralign="center" o:hrstd="t" o:hr="t" fillcolor="#a0a0a0" stroked="f"/>
+        </w:pict>
+      </w:r>
+    </w:p>
+    <w:p>
+      <w:r>
+        <w:t>Nếu bạn đang làm việc với các dự án liên quan đến MQTT hoặc IoT, MQTTBox là một công cụ hữu ích giúp bạn kiểm thử và đảm bảo rằng hệ thống của bạn hoạt động như mong đợi.</w:t>
+      </w:r>
+    </w:p>
+    <w:p/>
     <w:sectPr>
       <w:pgSz w:w="12240" w:h="15840"/>
       <w:pgMar w:top="1440" w:right="1440" w:bottom="1440" w:left="1440" w:header="720" w:footer="720" w:gutter="0"/>
@@ -2493,6 +2810,155 @@
     </w:lvl>
   </w:abstractNum>
   <w:abstractNum w:abstractNumId="2" w15:restartNumberingAfterBreak="0">
+    <w:nsid w:val="0ED413A1"/>
+    <w:multiLevelType w:val="multilevel"/>
+    <w:tmpl w:val="55285282"/>
+    <w:lvl w:ilvl="0">
+      <w:start w:val="1"/>
+      <w:numFmt w:val="bullet"/>
+      <w:lvlText w:val=""/>
+      <w:lvlJc w:val="left"/>
+      <w:pPr>
+        <w:tabs>
+          <w:tab w:val="num" w:pos="720"/>
+        </w:tabs>
+        <w:ind w:left="720" w:hanging="360"/>
+      </w:pPr>
+      <w:rPr>
+        <w:rFonts w:ascii="Symbol" w:hAnsi="Symbol" w:hint="default"/>
+        <w:sz w:val="20"/>
+      </w:rPr>
+    </w:lvl>
+    <w:lvl w:ilvl="1" w:tentative="1">
+      <w:start w:val="1"/>
+      <w:numFmt w:val="bullet"/>
+      <w:lvlText w:val="o"/>
+      <w:lvlJc w:val="left"/>
+      <w:pPr>
+        <w:tabs>
+          <w:tab w:val="num" w:pos="1440"/>
+        </w:tabs>
+        <w:ind w:left="1440" w:hanging="360"/>
+      </w:pPr>
+      <w:rPr>
+        <w:rFonts w:ascii="Courier New" w:hAnsi="Courier New" w:hint="default"/>
+        <w:sz w:val="20"/>
+      </w:rPr>
+    </w:lvl>
+    <w:lvl w:ilvl="2" w:tentative="1">
+      <w:start w:val="1"/>
+      <w:numFmt w:val="bullet"/>
+      <w:lvlText w:val=""/>
+      <w:lvlJc w:val="left"/>
+      <w:pPr>
+        <w:tabs>
+          <w:tab w:val="num" w:pos="2160"/>
+        </w:tabs>
+        <w:ind w:left="2160" w:hanging="360"/>
+      </w:pPr>
+      <w:rPr>
+        <w:rFonts w:ascii="Wingdings" w:hAnsi="Wingdings" w:hint="default"/>
+        <w:sz w:val="20"/>
+      </w:rPr>
+    </w:lvl>
+    <w:lvl w:ilvl="3" w:tentative="1">
+      <w:start w:val="1"/>
+      <w:numFmt w:val="bullet"/>
+      <w:lvlText w:val=""/>
+      <w:lvlJc w:val="left"/>
+      <w:pPr>
+        <w:tabs>
+          <w:tab w:val="num" w:pos="2880"/>
+        </w:tabs>
+        <w:ind w:left="2880" w:hanging="360"/>
+      </w:pPr>
+      <w:rPr>
+        <w:rFonts w:ascii="Wingdings" w:hAnsi="Wingdings" w:hint="default"/>
+        <w:sz w:val="20"/>
+      </w:rPr>
+    </w:lvl>
+    <w:lvl w:ilvl="4" w:tentative="1">
+      <w:start w:val="1"/>
+      <w:numFmt w:val="bullet"/>
+      <w:lvlText w:val=""/>
+      <w:lvlJc w:val="left"/>
+      <w:pPr>
+        <w:tabs>
+          <w:tab w:val="num" w:pos="3600"/>
+        </w:tabs>
+        <w:ind w:left="3600" w:hanging="360"/>
+      </w:pPr>
+      <w:rPr>
+        <w:rFonts w:ascii="Wingdings" w:hAnsi="Wingdings" w:hint="default"/>
+        <w:sz w:val="20"/>
+      </w:rPr>
+    </w:lvl>
+    <w:lvl w:ilvl="5" w:tentative="1">
+      <w:start w:val="1"/>
+      <w:numFmt w:val="bullet"/>
+      <w:lvlText w:val=""/>
+      <w:lvlJc w:val="left"/>
+      <w:pPr>
+        <w:tabs>
+          <w:tab w:val="num" w:pos="4320"/>
+        </w:tabs>
+        <w:ind w:left="4320" w:hanging="360"/>
+      </w:pPr>
+      <w:rPr>
+        <w:rFonts w:ascii="Wingdings" w:hAnsi="Wingdings" w:hint="default"/>
+        <w:sz w:val="20"/>
+      </w:rPr>
+    </w:lvl>
+    <w:lvl w:ilvl="6" w:tentative="1">
+      <w:start w:val="1"/>
+      <w:numFmt w:val="bullet"/>
+      <w:lvlText w:val=""/>
+      <w:lvlJc w:val="left"/>
+      <w:pPr>
+        <w:tabs>
+          <w:tab w:val="num" w:pos="5040"/>
+        </w:tabs>
+        <w:ind w:left="5040" w:hanging="360"/>
+      </w:pPr>
+      <w:rPr>
+        <w:rFonts w:ascii="Wingdings" w:hAnsi="Wingdings" w:hint="default"/>
+        <w:sz w:val="20"/>
+      </w:rPr>
+    </w:lvl>
+    <w:lvl w:ilvl="7" w:tentative="1">
+      <w:start w:val="1"/>
+      <w:numFmt w:val="bullet"/>
+      <w:lvlText w:val=""/>
+      <w:lvlJc w:val="left"/>
+      <w:pPr>
+        <w:tabs>
+          <w:tab w:val="num" w:pos="5760"/>
+        </w:tabs>
+        <w:ind w:left="5760" w:hanging="360"/>
+      </w:pPr>
+      <w:rPr>
+        <w:rFonts w:ascii="Wingdings" w:hAnsi="Wingdings" w:hint="default"/>
+        <w:sz w:val="20"/>
+      </w:rPr>
+    </w:lvl>
+    <w:lvl w:ilvl="8" w:tentative="1">
+      <w:start w:val="1"/>
+      <w:numFmt w:val="bullet"/>
+      <w:lvlText w:val=""/>
+      <w:lvlJc w:val="left"/>
+      <w:pPr>
+        <w:tabs>
+          <w:tab w:val="num" w:pos="6480"/>
+        </w:tabs>
+        <w:ind w:left="6480" w:hanging="360"/>
+      </w:pPr>
+      <w:rPr>
+        <w:rFonts w:ascii="Wingdings" w:hAnsi="Wingdings" w:hint="default"/>
+        <w:sz w:val="20"/>
+      </w:rPr>
+    </w:lvl>
+  </w:abstractNum>
+  <w:abstractNum w:abstractNumId="3" w15:restartNumberingAfterBreak="0">
     <w:nsid w:val="15627D9F"/>
     <w:multiLevelType w:val="multilevel"/>
     <w:tmpl w:val="02B0964C"/>
@@ -2641,7 +3107,7 @@
       </w:rPr>
     </w:lvl>
   </w:abstractNum>
-  <w:abstractNum w:abstractNumId="3" w15:restartNumberingAfterBreak="0">
+  <w:abstractNum w:abstractNumId="4" w15:restartNumberingAfterBreak="0">
     <w:nsid w:val="1B222D50"/>
     <w:multiLevelType w:val="multilevel"/>
     <w:tmpl w:val="08482768"/>
@@ -2790,7 +3256,7 @@
       </w:rPr>
     </w:lvl>
   </w:abstractNum>
-  <w:abstractNum w:abstractNumId="4" w15:restartNumberingAfterBreak="0">
+  <w:abstractNum w:abstractNumId="5" w15:restartNumberingAfterBreak="0">
     <w:nsid w:val="1E1E1DA2"/>
     <w:multiLevelType w:val="multilevel"/>
     <w:tmpl w:val="09F67368"/>
@@ -2939,7 +3405,7 @@
       </w:rPr>
     </w:lvl>
   </w:abstractNum>
-  <w:abstractNum w:abstractNumId="5" w15:restartNumberingAfterBreak="0">
+  <w:abstractNum w:abstractNumId="6" w15:restartNumberingAfterBreak="0">
     <w:nsid w:val="35DE509E"/>
     <w:multiLevelType w:val="multilevel"/>
     <w:tmpl w:val="F3BAAF22"/>
@@ -3088,7 +3554,156 @@
       </w:rPr>
     </w:lvl>
   </w:abstractNum>
-  <w:abstractNum w:abstractNumId="6" w15:restartNumberingAfterBreak="0">
+  <w:abstractNum w:abstractNumId="7" w15:restartNumberingAfterBreak="0">
+    <w:nsid w:val="3C6F21D5"/>
+    <w:multiLevelType w:val="multilevel"/>
+    <w:tmpl w:val="5F20E81C"/>
+    <w:lvl w:ilvl="0">
+      <w:start w:val="1"/>
+      <w:numFmt w:val="bullet"/>
+      <w:lvlText w:val=""/>
+      <w:lvlJc w:val="left"/>
+      <w:pPr>
+        <w:tabs>
+          <w:tab w:val="num" w:pos="720"/>
+        </w:tabs>
+        <w:ind w:left="720" w:hanging="360"/>
+      </w:pPr>
+      <w:rPr>
+        <w:rFonts w:ascii="Symbol" w:hAnsi="Symbol" w:hint="default"/>
+        <w:sz w:val="20"/>
+      </w:rPr>
+    </w:lvl>
+    <w:lvl w:ilvl="1" w:tentative="1">
+      <w:start w:val="1"/>
+      <w:numFmt w:val="bullet"/>
+      <w:lvlText w:val="o"/>
+      <w:lvlJc w:val="left"/>
+      <w:pPr>
+        <w:tabs>
+          <w:tab w:val="num" w:pos="1440"/>
+        </w:tabs>
+        <w:ind w:left="1440" w:hanging="360"/>
+      </w:pPr>
+      <w:rPr>
+        <w:rFonts w:ascii="Courier New" w:hAnsi="Courier New" w:hint="default"/>
+        <w:sz w:val="20"/>
+      </w:rPr>
+    </w:lvl>
+    <w:lvl w:ilvl="2" w:tentative="1">
+      <w:start w:val="1"/>
+      <w:numFmt w:val="bullet"/>
+      <w:lvlText w:val=""/>
+      <w:lvlJc w:val="left"/>
+      <w:pPr>
+        <w:tabs>
+          <w:tab w:val="num" w:pos="2160"/>
+        </w:tabs>
+        <w:ind w:left="2160" w:hanging="360"/>
+      </w:pPr>
+      <w:rPr>
+        <w:rFonts w:ascii="Wingdings" w:hAnsi="Wingdings" w:hint="default"/>
+        <w:sz w:val="20"/>
+      </w:rPr>
+    </w:lvl>
+    <w:lvl w:ilvl="3" w:tentative="1">
+      <w:start w:val="1"/>
+      <w:numFmt w:val="bullet"/>
+      <w:lvlText w:val=""/>
+      <w:lvlJc w:val="left"/>
+      <w:pPr>
+        <w:tabs>
+          <w:tab w:val="num" w:pos="2880"/>
+        </w:tabs>
+        <w:ind w:left="2880" w:hanging="360"/>
+      </w:pPr>
+      <w:rPr>
+        <w:rFonts w:ascii="Wingdings" w:hAnsi="Wingdings" w:hint="default"/>
+        <w:sz w:val="20"/>
+      </w:rPr>
+    </w:lvl>
+    <w:lvl w:ilvl="4" w:tentative="1">
+      <w:start w:val="1"/>
+      <w:numFmt w:val="bullet"/>
+      <w:lvlText w:val=""/>
+      <w:lvlJc w:val="left"/>
+      <w:pPr>
+        <w:tabs>
+          <w:tab w:val="num" w:pos="3600"/>
+        </w:tabs>
+        <w:ind w:left="3600" w:hanging="360"/>
+      </w:pPr>
+      <w:rPr>
+        <w:rFonts w:ascii="Wingdings" w:hAnsi="Wingdings" w:hint="default"/>
+        <w:sz w:val="20"/>
+      </w:rPr>
+    </w:lvl>
+    <w:lvl w:ilvl="5" w:tentative="1">
+      <w:start w:val="1"/>
+      <w:numFmt w:val="bullet"/>
+      <w:lvlText w:val=""/>
+      <w:lvlJc w:val="left"/>
+      <w:pPr>
+        <w:tabs>
+          <w:tab w:val="num" w:pos="4320"/>
+        </w:tabs>
+        <w:ind w:left="4320" w:hanging="360"/>
+      </w:pPr>
+      <w:rPr>
+        <w:rFonts w:ascii="Wingdings" w:hAnsi="Wingdings" w:hint="default"/>
+        <w:sz w:val="20"/>
+      </w:rPr>
+    </w:lvl>
+    <w:lvl w:ilvl="6" w:tentative="1">
+      <w:start w:val="1"/>
+      <w:numFmt w:val="bullet"/>
+      <w:lvlText w:val=""/>
+      <w:lvlJc w:val="left"/>
+      <w:pPr>
+        <w:tabs>
+          <w:tab w:val="num" w:pos="5040"/>
+        </w:tabs>
+        <w:ind w:left="5040" w:hanging="360"/>
+      </w:pPr>
+      <w:rPr>
+        <w:rFonts w:ascii="Wingdings" w:hAnsi="Wingdings" w:hint="default"/>
+        <w:sz w:val="20"/>
+      </w:rPr>
+    </w:lvl>
+    <w:lvl w:ilvl="7" w:tentative="1">
+      <w:start w:val="1"/>
+      <w:numFmt w:val="bullet"/>
+      <w:lvlText w:val=""/>
+      <w:lvlJc w:val="left"/>
+      <w:pPr>
+        <w:tabs>
+          <w:tab w:val="num" w:pos="5760"/>
+        </w:tabs>
+        <w:ind w:left="5760" w:hanging="360"/>
+      </w:pPr>
+      <w:rPr>
+        <w:rFonts w:ascii="Wingdings" w:hAnsi="Wingdings" w:hint="default"/>
+        <w:sz w:val="20"/>
+      </w:rPr>
+    </w:lvl>
+    <w:lvl w:ilvl="8" w:tentative="1">
+      <w:start w:val="1"/>
+      <w:numFmt w:val="bullet"/>
+      <w:lvlText w:val=""/>
+      <w:lvlJc w:val="left"/>
+      <w:pPr>
+        <w:tabs>
+          <w:tab w:val="num" w:pos="6480"/>
+        </w:tabs>
+        <w:ind w:left="6480" w:hanging="360"/>
+      </w:pPr>
+      <w:rPr>
+        <w:rFonts w:ascii="Wingdings" w:hAnsi="Wingdings" w:hint="default"/>
+        <w:sz w:val="20"/>
+      </w:rPr>
+    </w:lvl>
+  </w:abstractNum>
+  <w:abstractNum w:abstractNumId="8" w15:restartNumberingAfterBreak="0">
     <w:nsid w:val="44775BF8"/>
     <w:multiLevelType w:val="multilevel"/>
     <w:tmpl w:val="FC0CE9B4"/>
@@ -3237,7 +3852,7 @@
       </w:rPr>
     </w:lvl>
   </w:abstractNum>
-  <w:abstractNum w:abstractNumId="7" w15:restartNumberingAfterBreak="0">
+  <w:abstractNum w:abstractNumId="9" w15:restartNumberingAfterBreak="0">
     <w:nsid w:val="68D7444D"/>
     <w:multiLevelType w:val="multilevel"/>
     <w:tmpl w:val="FC76EFF0"/>
@@ -3384,31 +3999,153 @@
         <w:rFonts w:ascii="Wingdings" w:hAnsi="Wingdings" w:hint="default"/>
         <w:sz w:val="20"/>
       </w:rPr>
+    </w:lvl>
+  </w:abstractNum>
+  <w:abstractNum w:abstractNumId="10" w15:restartNumberingAfterBreak="0">
+    <w:nsid w:val="7080316F"/>
+    <w:multiLevelType w:val="multilevel"/>
+    <w:tmpl w:val="4EB01028"/>
+    <w:lvl w:ilvl="0">
+      <w:start w:val="1"/>
+      <w:numFmt w:val="decimal"/>
+      <w:lvlText w:val="%1."/>
+      <w:lvlJc w:val="left"/>
+      <w:pPr>
+        <w:tabs>
+          <w:tab w:val="num" w:pos="720"/>
+        </w:tabs>
+        <w:ind w:left="720" w:hanging="360"/>
+      </w:pPr>
+    </w:lvl>
+    <w:lvl w:ilvl="1" w:tentative="1">
+      <w:start w:val="1"/>
+      <w:numFmt w:val="decimal"/>
+      <w:lvlText w:val="%2."/>
+      <w:lvlJc w:val="left"/>
+      <w:pPr>
+        <w:tabs>
+          <w:tab w:val="num" w:pos="1440"/>
+        </w:tabs>
+        <w:ind w:left="1440" w:hanging="360"/>
+      </w:pPr>
+    </w:lvl>
+    <w:lvl w:ilvl="2" w:tentative="1">
+      <w:start w:val="1"/>
+      <w:numFmt w:val="decimal"/>
+      <w:lvlText w:val="%3."/>
+      <w:lvlJc w:val="left"/>
+      <w:pPr>
+        <w:tabs>
+          <w:tab w:val="num" w:pos="2160"/>
+        </w:tabs>
+        <w:ind w:left="2160" w:hanging="360"/>
+      </w:pPr>
+    </w:lvl>
+    <w:lvl w:ilvl="3" w:tentative="1">
+      <w:start w:val="1"/>
+      <w:numFmt w:val="decimal"/>
+      <w:lvlText w:val="%4."/>
+      <w:lvlJc w:val="left"/>
+      <w:pPr>
+        <w:tabs>
+          <w:tab w:val="num" w:pos="2880"/>
+        </w:tabs>
+        <w:ind w:left="2880" w:hanging="360"/>
+      </w:pPr>
+    </w:lvl>
+    <w:lvl w:ilvl="4" w:tentative="1">
+      <w:start w:val="1"/>
+      <w:numFmt w:val="decimal"/>
+      <w:lvlText w:val="%5."/>
+      <w:lvlJc w:val="left"/>
+      <w:pPr>
+        <w:tabs>
+          <w:tab w:val="num" w:pos="3600"/>
+        </w:tabs>
+        <w:ind w:left="3600" w:hanging="360"/>
+      </w:pPr>
+    </w:lvl>
+    <w:lvl w:ilvl="5" w:tentative="1">
+      <w:start w:val="1"/>
+      <w:numFmt w:val="decimal"/>
+      <w:lvlText w:val="%6."/>
+      <w:lvlJc w:val="left"/>
+      <w:pPr>
+        <w:tabs>
+          <w:tab w:val="num" w:pos="4320"/>
+        </w:tabs>
+        <w:ind w:left="4320" w:hanging="360"/>
+      </w:pPr>
+    </w:lvl>
+    <w:lvl w:ilvl="6" w:tentative="1">
+      <w:start w:val="1"/>
+      <w:numFmt w:val="decimal"/>
+      <w:lvlText w:val="%7."/>
+      <w:lvlJc w:val="left"/>
+      <w:pPr>
+        <w:tabs>
+          <w:tab w:val="num" w:pos="5040"/>
+        </w:tabs>
+        <w:ind w:left="5040" w:hanging="360"/>
+      </w:pPr>
+    </w:lvl>
+    <w:lvl w:ilvl="7" w:tentative="1">
+      <w:start w:val="1"/>
+      <w:numFmt w:val="decimal"/>
+      <w:lvlText w:val="%8."/>
+      <w:lvlJc w:val="left"/>
+      <w:pPr>
+        <w:tabs>
+          <w:tab w:val="num" w:pos="5760"/>
+        </w:tabs>
+        <w:ind w:left="5760" w:hanging="360"/>
+      </w:pPr>
+    </w:lvl>
+    <w:lvl w:ilvl="8" w:tentative="1">
+      <w:start w:val="1"/>
+      <w:numFmt w:val="decimal"/>
+      <w:lvlText w:val="%9."/>
+      <w:lvlJc w:val="left"/>
+      <w:pPr>
+        <w:tabs>
+          <w:tab w:val="num" w:pos="6480"/>
+        </w:tabs>
+        <w:ind w:left="6480" w:hanging="360"/>
+      </w:pPr>
     </w:lvl>
   </w:abstractNum>
   <w:num w:numId="1" w16cid:durableId="954169249">
     <w:abstractNumId w:val="1"/>
   </w:num>
   <w:num w:numId="2" w16cid:durableId="367295584">
+    <w:abstractNumId w:val="6"/>
+  </w:num>
+  <w:num w:numId="3" w16cid:durableId="303974204">
+    <w:abstractNumId w:val="8"/>
+  </w:num>
+  <w:num w:numId="4" w16cid:durableId="601188826">
+    <w:abstractNumId w:val="3"/>
+  </w:num>
+  <w:num w:numId="5" w16cid:durableId="904143230">
+    <w:abstractNumId w:val="9"/>
+  </w:num>
+  <w:num w:numId="6" w16cid:durableId="1642147268">
     <w:abstractNumId w:val="5"/>
   </w:num>
-  <w:num w:numId="3" w16cid:durableId="303974204">
-    <w:abstractNumId w:val="6"/>
-  </w:num>
-  <w:num w:numId="4" w16cid:durableId="601188826">
-    <w:abstractNumId w:val="2"/>
-  </w:num>
-  <w:num w:numId="5" w16cid:durableId="904143230">
-    <w:abstractNumId w:val="7"/>
-  </w:num>
-  <w:num w:numId="6" w16cid:durableId="1642147268">
+  <w:num w:numId="7" w16cid:durableId="643697690">
     <w:abstractNumId w:val="4"/>
-  </w:num>
-  <w:num w:numId="7" w16cid:durableId="643697690">
-    <w:abstractNumId w:val="3"/>
   </w:num>
   <w:num w:numId="8" w16cid:durableId="846286658">
     <w:abstractNumId w:val="0"/>
+  </w:num>
+  <w:num w:numId="9" w16cid:durableId="1771390538">
+    <w:abstractNumId w:val="2"/>
+  </w:num>
+  <w:num w:numId="10" w16cid:durableId="188420166">
+    <w:abstractNumId w:val="7"/>
+  </w:num>
+  <w:num w:numId="11" w16cid:durableId="405109368">
+    <w:abstractNumId w:val="10"/>
   </w:num>
 </w:numbering>
 </file>

</xml_diff>